<commit_message>
Colored Good Ideas to represent some items that have been added
</commit_message>
<xml_diff>
--- a/Good Ideas.docx
+++ b/Good Ideas.docx
@@ -277,7 +277,7 @@
         <w:rPr>
           <w:rFonts w:ascii="Bell MT" w:hAnsi="Bell MT" w:cs="Bell MT" w:eastAsia="Bell MT"/>
           <w:b/>
-          <w:color w:val="auto"/>
+          <w:color w:val="004DBB"/>
           <w:spacing w:val="0"/>
           <w:position w:val="0"/>
           <w:sz w:val="24"/>
@@ -289,7 +289,7 @@
       <w:r>
         <w:rPr>
           <w:rFonts w:ascii="Bell MT" w:hAnsi="Bell MT" w:cs="Bell MT" w:eastAsia="Bell MT"/>
-          <w:color w:val="auto"/>
+          <w:color w:val="004DBB"/>
           <w:spacing w:val="0"/>
           <w:position w:val="0"/>
           <w:sz w:val="24"/>

</xml_diff>